<commit_message>
Updated fracture lab and added video folder
</commit_message>
<xml_diff>
--- a/Online-Fracture/Fracture-lab-instructions.docx
+++ b/Online-Fracture/Fracture-lab-instructions.docx
@@ -1,13 +1,13 @@
 
 <file path=word/document.xml><?xml version="1.0" encoding="utf-8"?>
-<w:document xmlns:wpc="http://schemas.microsoft.com/office/word/2010/wordprocessingCanvas" xmlns:cx="http://schemas.microsoft.com/office/drawing/2014/chartex" xmlns:cx1="http://schemas.microsoft.com/office/drawing/2015/9/8/chartex" xmlns:cx2="http://schemas.microsoft.com/office/drawing/2015/10/21/chartex" xmlns:cx3="http://schemas.microsoft.com/office/drawing/2016/5/9/chartex" xmlns:cx4="http://schemas.microsoft.com/office/drawing/2016/5/10/chartex" xmlns:cx5="http://schemas.microsoft.com/office/drawing/2016/5/11/chartex" xmlns:cx6="http://schemas.microsoft.com/office/drawing/2016/5/12/chartex" xmlns:cx7="http://schemas.microsoft.com/office/drawing/2016/5/13/chartex" xmlns:cx8="http://schemas.microsoft.com/office/drawing/2016/5/14/chartex" xmlns:mc="http://schemas.openxmlformats.org/markup-compatibility/2006" xmlns:aink="http://schemas.microsoft.com/office/drawing/2016/ink" xmlns:am3d="http://schemas.microsoft.com/office/drawing/2017/model3d" xmlns:o="urn:schemas-microsoft-com:office:office" xmlns:r="http://schemas.openxmlformats.org/officeDocument/2006/relationships" xmlns:m="http://schemas.openxmlformats.org/officeDocument/2006/math" xmlns:v="urn:schemas-microsoft-com:vml" xmlns:wp14="http://schemas.microsoft.com/office/word/2010/wordprocessingDrawing" xmlns:wp="http://schemas.openxmlformats.org/drawingml/2006/wordprocessingDrawing" xmlns:w10="urn:schemas-microsoft-com:office:word" xmlns:w="http://schemas.openxmlformats.org/wordprocessingml/2006/main" xmlns:w14="http://schemas.microsoft.com/office/word/2010/wordml" xmlns:w15="http://schemas.microsoft.com/office/word/2012/wordml" xmlns:w16cid="http://schemas.microsoft.com/office/word/2016/wordml/cid" xmlns:w16se="http://schemas.microsoft.com/office/word/2015/wordml/symex" xmlns:wpg="http://schemas.microsoft.com/office/word/2010/wordprocessingGroup" xmlns:wpi="http://schemas.microsoft.com/office/word/2010/wordprocessingInk" xmlns:wne="http://schemas.microsoft.com/office/word/2006/wordml" xmlns:wps="http://schemas.microsoft.com/office/word/2010/wordprocessingShape" mc:Ignorable="w14 w15 w16se w16cid wp14">
+<w:document xmlns:wpc="http://schemas.microsoft.com/office/word/2010/wordprocessingCanvas" xmlns:cx="http://schemas.microsoft.com/office/drawing/2014/chartex" xmlns:mc="http://schemas.openxmlformats.org/markup-compatibility/2006" xmlns:o="urn:schemas-microsoft-com:office:office" xmlns:r="http://schemas.openxmlformats.org/officeDocument/2006/relationships" xmlns:m="http://schemas.openxmlformats.org/officeDocument/2006/math" xmlns:v="urn:schemas-microsoft-com:vml" xmlns:wp14="http://schemas.microsoft.com/office/word/2010/wordprocessingDrawing" xmlns:wp="http://schemas.openxmlformats.org/drawingml/2006/wordprocessingDrawing" xmlns:w10="urn:schemas-microsoft-com:office:word" xmlns:w="http://schemas.openxmlformats.org/wordprocessingml/2006/main" xmlns:w14="http://schemas.microsoft.com/office/word/2010/wordml" xmlns:w15="http://schemas.microsoft.com/office/word/2012/wordml" xmlns:w16se="http://schemas.microsoft.com/office/word/2015/wordml/symex" xmlns:wpg="http://schemas.microsoft.com/office/word/2010/wordprocessingGroup" xmlns:wpi="http://schemas.microsoft.com/office/word/2010/wordprocessingInk" xmlns:wne="http://schemas.microsoft.com/office/word/2006/wordml" xmlns:wps="http://schemas.microsoft.com/office/word/2010/wordprocessingShape" mc:Ignorable="w14 w15 w16se wp14">
   <w:body>
     <w:p>
       <w:pPr>
         <w:pStyle w:val="Title"/>
       </w:pPr>
       <w:r>
-        <w:t xml:space="preserve">Interactive </w:t>
+        <w:t xml:space="preserve">Virtual </w:t>
       </w:r>
       <w:r>
         <w:t>Fracture Lab</w:t>
@@ -16,43 +16,39 @@
     <w:p>
       <w:pPr>
         <w:pStyle w:val="Subtitle"/>
-      </w:pPr>
-      <w:r>
         <w:rPr>
           <w:color w:val="auto"/>
         </w:rPr>
+      </w:pPr>
+      <w:r>
+        <w:rPr>
+          <w:color w:val="auto"/>
+        </w:rPr>
+        <w:t>Copyright Z. Grasley</w:t>
+      </w:r>
+    </w:p>
+    <w:p/>
+    <w:p>
+      <w:pPr>
+        <w:pStyle w:val="Subtitle"/>
+      </w:pPr>
+      <w:r>
+        <w:rPr>
+          <w:color w:val="auto"/>
+        </w:rPr>
         <w:t>Experimental</w:t>
       </w:r>
       <w:r>
         <w:rPr>
           <w:color w:val="auto"/>
         </w:rPr>
-        <w:t xml:space="preserve"> lab report, </w:t>
-      </w:r>
-      <w:commentRangeStart w:id="0"/>
+        <w:t xml:space="preserve"> lab report, due </w:t>
+      </w:r>
       <w:r>
         <w:rPr>
           <w:color w:val="auto"/>
         </w:rPr>
-        <w:t>due 4/16/</w:t>
-      </w:r>
-      <w:r>
-        <w:rPr>
-          <w:color w:val="auto"/>
-        </w:rPr>
-        <w:t>20</w:t>
-      </w:r>
-      <w:commentRangeEnd w:id="0"/>
-      <w:r>
-        <w:rPr>
-          <w:rStyle w:val="CommentReference"/>
-          <w:rFonts w:ascii="Times New Roman" w:eastAsiaTheme="minorHAnsi" w:hAnsi="Times New Roman" w:cstheme="minorBidi"/>
-          <w:i w:val="0"/>
-          <w:iCs w:val="0"/>
-          <w:color w:val="auto"/>
-          <w:spacing w:val="0"/>
-        </w:rPr>
-        <w:commentReference w:id="0"/>
+        <w:t>XX/XX/XXXX</w:t>
       </w:r>
     </w:p>
     <w:p>
@@ -113,7 +109,7 @@
         </w:rPr>
         <w:t>need to download the free CDF player at: </w:t>
       </w:r>
-      <w:hyperlink r:id="rId9" w:tgtFrame="_blank" w:history="1">
+      <w:hyperlink r:id="rId6" w:tgtFrame="_blank" w:history="1">
         <w:r>
           <w:rPr>
             <w:rStyle w:val="Hyperlink"/>
@@ -217,7 +213,6 @@
       <w:r>
         <w:t xml:space="preserve"> </w:t>
       </w:r>
-      <w:proofErr w:type="spellStart"/>
       <w:r>
         <w:rPr>
           <w:rFonts w:cs="Times New Roman"/>
@@ -230,23 +225,14 @@
         </w:rPr>
         <w:t>zz</w:t>
       </w:r>
-      <w:proofErr w:type="spellEnd"/>
       <w:r>
         <w:t xml:space="preserve"> on a </w:t>
       </w:r>
-      <w:commentRangeStart w:id="1"/>
-      <w:r>
-        <w:t>dumbbell</w:t>
-      </w:r>
-      <w:commentRangeEnd w:id="1"/>
-      <w:r>
-        <w:rPr>
-          <w:rStyle w:val="CommentReference"/>
-        </w:rPr>
-        <w:commentReference w:id="1"/>
-      </w:r>
-      <w:r>
-        <w:t xml:space="preserve"> shaped specimen</w:t>
+      <w:r>
+        <w:t xml:space="preserve">dogbone </w:t>
+      </w:r>
+      <w:r>
+        <w:t>shaped specimen</w:t>
       </w:r>
       <w:r>
         <w:t xml:space="preserve"> that has a pre-existing flaw (crack) at either the edge of the sample or in the center of the sample. </w:t>
@@ -294,21 +280,13 @@
         <w:t xml:space="preserve">Refer </w:t>
       </w:r>
       <w:r>
-        <w:t xml:space="preserve">to the table of stress intensity factors of different engineering materials in </w:t>
-      </w:r>
-      <w:commentRangeStart w:id="2"/>
-      <w:r>
-        <w:t>the</w:t>
-      </w:r>
-      <w:r>
-        <w:t xml:space="preserve"> Callister textbook</w:t>
-      </w:r>
-      <w:commentRangeEnd w:id="2"/>
-      <w:r>
-        <w:rPr>
-          <w:rStyle w:val="CommentReference"/>
-        </w:rPr>
-        <w:commentReference w:id="2"/>
+        <w:t>to the table of stress intensity factors of different engineering materials in</w:t>
+      </w:r>
+      <w:r>
+        <w:t xml:space="preserve"> </w:t>
+      </w:r>
+      <w:r>
+        <w:t>[1]</w:t>
       </w:r>
       <w:r>
         <w:t>).</w:t>
@@ -316,11 +294,6 @@
       <w:r>
         <w:t xml:space="preserve"> In addition, you will run several experiments with different pre-existing crack locations and lengths in order to understand the effects of these variables on fracture properties.</w:t>
       </w:r>
-      <w:del w:id="3" w:author="Microsoft Office User" w:date="2020-03-20T17:06:00Z">
-        <w:r>
-          <w:delText>s</w:delText>
-        </w:r>
-      </w:del>
     </w:p>
     <w:p>
       <w:pPr>
@@ -331,22 +304,11 @@
       </w:r>
     </w:p>
     <w:p>
-      <w:commentRangeStart w:id="4"/>
       <w:r>
         <w:t>Each</w:t>
       </w:r>
       <w:r>
-        <w:t xml:space="preserve"> group </w:t>
-      </w:r>
-      <w:commentRangeEnd w:id="4"/>
-      <w:r>
-        <w:rPr>
-          <w:rStyle w:val="CommentReference"/>
-        </w:rPr>
-        <w:commentReference w:id="4"/>
-      </w:r>
-      <w:r>
-        <w:t xml:space="preserve">should </w:t>
+        <w:t xml:space="preserve"> group should </w:t>
       </w:r>
       <w:r>
         <w:t xml:space="preserve">run </w:t>
@@ -378,11 +340,9 @@
       <w:r>
         <w:t>(</w:t>
       </w:r>
-      <w:ins w:id="5" w:author="Microsoft Office User" w:date="2020-03-20T17:11:00Z">
-        <w:r>
-          <w:t xml:space="preserve">at least </w:t>
-        </w:r>
-      </w:ins>
+      <w:r>
+        <w:t xml:space="preserve">at least </w:t>
+      </w:r>
       <w:r>
         <w:t>10 simulations in total)</w:t>
       </w:r>
@@ -416,7 +376,6 @@
         </w:rPr>
         <w:t xml:space="preserve"> </w:t>
       </w:r>
-      <w:proofErr w:type="spellStart"/>
       <w:r>
         <w:rPr>
           <w:rFonts w:cs="Times New Roman"/>
@@ -429,7 +388,6 @@
         </w:rPr>
         <w:t>zz</w:t>
       </w:r>
-      <w:proofErr w:type="spellEnd"/>
       <w:r>
         <w:rPr>
           <w:vertAlign w:val="subscript"/>
@@ -461,9 +419,6 @@
         <w:rPr>
           <w:i/>
           <w:iCs/>
-          <w:rPrChange w:id="6" w:author="Microsoft Office User" w:date="2020-03-20T17:12:00Z">
-            <w:rPr/>
-          </w:rPrChange>
         </w:rPr>
         <w:t>a</w:t>
       </w:r>
@@ -497,29 +452,15 @@
       <w:r>
         <w:t xml:space="preserve">. </w:t>
       </w:r>
-      <w:del w:id="7" w:author="Microsoft Office User" w:date="2020-03-20T17:12:00Z">
-        <w:r>
-          <w:delText xml:space="preserve">Please </w:delText>
-        </w:r>
-      </w:del>
-      <w:ins w:id="8" w:author="Microsoft Office User" w:date="2020-03-20T17:12:00Z">
-        <w:r>
-          <w:t xml:space="preserve">You </w:t>
-        </w:r>
-        <w:proofErr w:type="gramStart"/>
-        <w:r>
-          <w:t xml:space="preserve">must </w:t>
-        </w:r>
-        <w:r>
-          <w:t xml:space="preserve"> </w:t>
-        </w:r>
-      </w:ins>
-      <w:r>
-        <w:t>press</w:t>
-      </w:r>
-      <w:proofErr w:type="gramEnd"/>
-      <w:r>
-        <w:t xml:space="preserve"> the RESET button before changing the crack location and length</w:t>
+      <w:r>
+        <w:t xml:space="preserve">You must </w:t>
+      </w:r>
+      <w:r>
+        <w:t xml:space="preserve">press the </w:t>
+      </w:r>
+      <w:r>
+        <w:lastRenderedPageBreak/>
+        <w:t>RESET button before changing the crack location and length</w:t>
       </w:r>
       <w:r>
         <w:t>, then reload the new test sample</w:t>
@@ -533,7 +474,6 @@
         <w:pStyle w:val="Heading1"/>
       </w:pPr>
       <w:r>
-        <w:lastRenderedPageBreak/>
         <w:t>Calculations</w:t>
       </w:r>
     </w:p>
@@ -564,21 +504,10 @@
         <w:t xml:space="preserve"> can be calculated using </w:t>
       </w:r>
       <w:r>
-        <w:t xml:space="preserve">the appropriate equation </w:t>
-      </w:r>
-      <w:commentRangeStart w:id="9"/>
-      <w:r>
-        <w:t xml:space="preserve">from the Callister text </w:t>
-      </w:r>
-      <w:commentRangeEnd w:id="9"/>
-      <w:r>
-        <w:rPr>
-          <w:rStyle w:val="CommentReference"/>
-        </w:rPr>
-        <w:commentReference w:id="9"/>
-      </w:r>
-      <w:r>
-        <w:t>for the Mode I fracture in this loading case,</w:t>
+        <w:t>the appropriate equation for Mode I fracture</w:t>
+      </w:r>
+      <w:r>
+        <w:t>,</w:t>
       </w:r>
     </w:p>
     <w:p/>
@@ -608,35 +537,47 @@
             <v:path o:extrusionok="f" gradientshapeok="t" o:connecttype="rect"/>
             <o:lock v:ext="edit" aspectratio="t"/>
           </v:shapetype>
-          <v:shape id="_x0000_i1026" type="#_x0000_t75" alt="" style="width:64.2pt;height:16.85pt;mso-width-percent:0;mso-height-percent:0;mso-width-percent:0;mso-height-percent:0" o:ole="">
-            <v:imagedata r:id="rId10" o:title=""/>
+          <v:shape id="_x0000_i1025" type="#_x0000_t75" alt="" style="width:64.5pt;height:16.5pt;mso-width-percent:0;mso-height-percent:0;mso-width-percent:0;mso-height-percent:0" o:ole="">
+            <v:imagedata r:id="rId7" o:title=""/>
           </v:shape>
-          <o:OLEObject Type="Embed" ProgID="Equation.3" ShapeID="_x0000_i1026" DrawAspect="Content" ObjectID="_1646230208" r:id="rId11"/>
+          <o:OLEObject Type="Embed" ProgID="Equation.3" ShapeID="_x0000_i1025" DrawAspect="Content" ObjectID="_1646461647" r:id="rId8"/>
         </w:object>
       </w:r>
       <w:r>
-        <w:t>.</w:t>
+        <w:t>,</w:t>
       </w:r>
     </w:p>
     <w:p/>
     <w:p>
+      <w:r>
+        <w:rPr>
+          <w:noProof/>
+        </w:rPr>
+        <w:t xml:space="preserve">where </w:t>
+      </w:r>
       <w:r>
         <w:rPr>
           <w:noProof/>
           <w:position w:val="-6"/>
         </w:rPr>
         <w:object w:dxaOrig="240" w:dyaOrig="220" w14:anchorId="06B63DAE">
-          <v:shape id="_x0000_i1025" type="#_x0000_t75" alt="" style="width:12.3pt;height:11.05pt;mso-width-percent:0;mso-height-percent:0;mso-width-percent:0;mso-height-percent:0" o:ole="">
-            <v:imagedata r:id="rId12" o:title=""/>
+          <v:shape id="_x0000_i1026" type="#_x0000_t75" alt="" style="width:12pt;height:11.25pt;mso-width-percent:0;mso-height-percent:0;mso-width-percent:0;mso-height-percent:0" o:ole="">
+            <v:imagedata r:id="rId9" o:title=""/>
           </v:shape>
-          <o:OLEObject Type="Embed" ProgID="Equation.DSMT4" ShapeID="_x0000_i1025" DrawAspect="Content" ObjectID="_1646230209" r:id="rId13"/>
+          <o:OLEObject Type="Embed" ProgID="Equation.DSMT4" ShapeID="_x0000_i1026" DrawAspect="Content" ObjectID="_1646461648" r:id="rId10"/>
         </w:object>
       </w:r>
       <w:r>
         <w:t xml:space="preserve"> </w:t>
       </w:r>
       <w:r>
-        <w:t xml:space="preserve">is the maximum axial stress at failure </w:t>
+        <w:t xml:space="preserve">is the maximum axial </w:t>
+      </w:r>
+      <w:r>
+        <w:t xml:space="preserve">tensile </w:t>
+      </w:r>
+      <w:r>
+        <w:t xml:space="preserve">stress at failure </w:t>
       </w:r>
       <w:r>
         <w:t xml:space="preserve">and the length of the </w:t>
@@ -655,12 +596,6 @@
       </w:r>
       <w:r>
         <w:t>.</w:t>
-      </w:r>
-      <w:r>
-        <w:t xml:space="preserve"> </w:t>
-      </w:r>
-      <w:r>
-        <w:t>Use your extensive engineering judgment to eliminate any data points that you think should be excluded.</w:t>
       </w:r>
       <w:r>
         <w:t xml:space="preserve"> </w:t>
@@ -669,9 +604,6 @@
         <w:rPr>
           <w:i/>
           <w:iCs/>
-          <w:rPrChange w:id="10" w:author="Microsoft Office User" w:date="2020-03-20T17:13:00Z">
-            <w:rPr/>
-          </w:rPrChange>
         </w:rPr>
         <w:t>Y</w:t>
       </w:r>
@@ -688,9 +620,6 @@
         <w:rPr>
           <w:i/>
           <w:iCs/>
-          <w:rPrChange w:id="11" w:author="Microsoft Office User" w:date="2020-03-20T17:13:00Z">
-            <w:rPr/>
-          </w:rPrChange>
         </w:rPr>
         <w:t>Y</w:t>
       </w:r>
@@ -707,14 +636,17 @@
         <w:rPr>
           <w:i/>
           <w:iCs/>
-          <w:rPrChange w:id="12" w:author="Microsoft Office User" w:date="2020-03-20T17:13:00Z">
-            <w:rPr/>
-          </w:rPrChange>
         </w:rPr>
         <w:t>Y</w:t>
       </w:r>
       <w:r>
-        <w:t xml:space="preserve">=1.1 for edge crack. </w:t>
+        <w:t xml:space="preserve">=1.1 for </w:t>
+      </w:r>
+      <w:r>
+        <w:t xml:space="preserve">an </w:t>
+      </w:r>
+      <w:r>
+        <w:t xml:space="preserve">edge crack. </w:t>
       </w:r>
       <w:r>
         <w:t xml:space="preserve">Note that </w:t>
@@ -798,6 +730,15 @@
       <w:r>
         <w:t xml:space="preserve"> . </w:t>
       </w:r>
+      <w:r>
+        <w:t>Use your extensive engineering judgment to eliminate any data points that you think should be excluded</w:t>
+      </w:r>
+      <w:r>
+        <w:t xml:space="preserve"> from your analysis</w:t>
+      </w:r>
+      <w:r>
+        <w:t>.</w:t>
+      </w:r>
     </w:p>
     <w:p>
       <w:r>
@@ -820,7 +761,7 @@
                     <pic:cNvPicPr/>
                   </pic:nvPicPr>
                   <pic:blipFill>
-                    <a:blip r:embed="rId14"/>
+                    <a:blip r:embed="rId11"/>
                     <a:stretch>
                       <a:fillRect/>
                     </a:stretch>
@@ -849,7 +790,13 @@
         <w:t>Schematic representations of (a) an interior crack in a plate of infinite width, and (b) an edge crack in a plate of semi-infinite width.</w:t>
       </w:r>
       <w:r>
-        <w:t xml:space="preserve"> From Callister textbook.</w:t>
+        <w:t xml:space="preserve"> From </w:t>
+      </w:r>
+      <w:r>
+        <w:t>[1]</w:t>
+      </w:r>
+      <w:r>
+        <w:t>.</w:t>
       </w:r>
     </w:p>
     <w:p>
@@ -862,24 +809,19 @@
     </w:p>
     <w:p>
       <w:r>
-        <w:t xml:space="preserve">Use the </w:t>
+        <w:t>Use the</w:t>
+      </w:r>
+      <w:r>
+        <w:t xml:space="preserve"> formal,</w:t>
+      </w:r>
+      <w:r>
+        <w:t xml:space="preserve"> </w:t>
       </w:r>
       <w:r>
         <w:t>experimental</w:t>
       </w:r>
       <w:r>
-        <w:t xml:space="preserve"> lab report format for this lab write up.  In addition to meeting the requirements for a formal lab </w:t>
-      </w:r>
-      <w:commentRangeStart w:id="13"/>
-      <w:r>
-        <w:t>report</w:t>
-      </w:r>
-      <w:commentRangeEnd w:id="13"/>
-      <w:r>
-        <w:rPr>
-          <w:rStyle w:val="CommentReference"/>
-        </w:rPr>
-        <w:commentReference w:id="13"/>
+        <w:t xml:space="preserve"> lab report format for this lab write up.  In addition to meeting the requirements for a formal lab report</w:t>
       </w:r>
       <w:r>
         <w:t>,</w:t>
@@ -942,22 +884,12 @@
           <w:numId w:val="6"/>
         </w:numPr>
       </w:pPr>
-      <w:commentRangeStart w:id="14"/>
-      <w:r>
-        <w:t xml:space="preserve">What material was used to make this </w:t>
-      </w:r>
-      <w:r>
-        <w:t>specimen</w:t>
+      <w:r>
+        <w:lastRenderedPageBreak/>
+        <w:t>Based on comparison to tabulated values in [1], what material was likely used to fabricate your virtual test specimen</w:t>
       </w:r>
       <w:r>
         <w:t>?</w:t>
-      </w:r>
-      <w:commentRangeEnd w:id="14"/>
-      <w:r>
-        <w:rPr>
-          <w:rStyle w:val="CommentReference"/>
-        </w:rPr>
-        <w:commentReference w:id="14"/>
       </w:r>
     </w:p>
     <w:p>
@@ -984,7 +916,13 @@
         <w:t>?</w:t>
       </w:r>
       <w:r>
-        <w:t xml:space="preserve"> How does the crack location affect the critical stress intensity of the material?</w:t>
+        <w:t xml:space="preserve"> How does the crack location affect the critical stress intensity </w:t>
+      </w:r>
+      <w:r>
+        <w:t xml:space="preserve">factor </w:t>
+      </w:r>
+      <w:r>
+        <w:t>of the material?</w:t>
       </w:r>
     </w:p>
     <w:p>
@@ -996,7 +934,6 @@
         </w:numPr>
       </w:pPr>
       <w:r>
-        <w:lastRenderedPageBreak/>
         <w:t xml:space="preserve">How would you design an experiment to test the Mode </w:t>
       </w:r>
       <w:r>
@@ -1063,6 +1000,9 @@
         <w:t xml:space="preserve">applied on the specimen </w:t>
       </w:r>
       <w:r>
+        <w:t xml:space="preserve">to </w:t>
+      </w:r>
+      <w:r>
         <w:t xml:space="preserve">influence the measured </w:t>
       </w:r>
       <w:r>
@@ -1070,6 +1010,15 @@
       </w:r>
       <w:r>
         <w:t xml:space="preserve">? </w:t>
+      </w:r>
+    </w:p>
+    <w:p/>
+    <w:p>
+      <w:pPr>
+        <w:pStyle w:val="Heading1"/>
+      </w:pPr>
+      <w:r>
+        <w:t>References</w:t>
       </w:r>
     </w:p>
     <w:p>
@@ -1077,19 +1026,31 @@
         <w:pStyle w:val="ListParagraph"/>
         <w:numPr>
           <w:ilvl w:val="0"/>
-          <w:numId w:val="6"/>
+          <w:numId w:val="7"/>
         </w:numPr>
       </w:pPr>
-      <w:commentRangeStart w:id="15"/>
-      <w:r>
-        <w:t>Create an analogy for brittle and ductile materials or for fracture mechanics.</w:t>
-      </w:r>
-      <w:commentRangeEnd w:id="15"/>
-      <w:r>
-        <w:rPr>
-          <w:rStyle w:val="CommentReference"/>
-        </w:rPr>
-        <w:commentReference w:id="15"/>
+      <w:r>
+        <w:t>Callister, W.D., Jr., Rehtwisch, D.G., Materials Science and Engineering: An Introduction, 10</w:t>
+      </w:r>
+      <w:r>
+        <w:rPr>
+          <w:vertAlign w:val="superscript"/>
+        </w:rPr>
+        <w:t>th</w:t>
+      </w:r>
+      <w:r>
+        <w:t xml:space="preserve"> Edition, Wil</w:t>
+      </w:r>
+      <w:bookmarkStart w:id="0" w:name="_GoBack"/>
+      <w:bookmarkEnd w:id="0"/>
+      <w:r>
+        <w:t xml:space="preserve">ey, 2018, </w:t>
+      </w:r>
+      <w:r>
+        <w:t>ISBN: 978-1-119-40549-8</w:t>
+      </w:r>
+      <w:r>
+        <w:t>.</w:t>
       </w:r>
     </w:p>
     <w:sectPr>
@@ -1099,178 +1060,6 @@
     </w:sectPr>
   </w:body>
 </w:document>
-</file>
-
-<file path=word/comments.xml><?xml version="1.0" encoding="utf-8"?>
-<w:comments xmlns:wpc="http://schemas.microsoft.com/office/word/2010/wordprocessingCanvas" xmlns:cx="http://schemas.microsoft.com/office/drawing/2014/chartex" xmlns:cx1="http://schemas.microsoft.com/office/drawing/2015/9/8/chartex" xmlns:cx2="http://schemas.microsoft.com/office/drawing/2015/10/21/chartex" xmlns:cx3="http://schemas.microsoft.com/office/drawing/2016/5/9/chartex" xmlns:cx4="http://schemas.microsoft.com/office/drawing/2016/5/10/chartex" xmlns:cx5="http://schemas.microsoft.com/office/drawing/2016/5/11/chartex" xmlns:cx6="http://schemas.microsoft.com/office/drawing/2016/5/12/chartex" xmlns:cx7="http://schemas.microsoft.com/office/drawing/2016/5/13/chartex" xmlns:cx8="http://schemas.microsoft.com/office/drawing/2016/5/14/chartex" xmlns:mc="http://schemas.openxmlformats.org/markup-compatibility/2006" xmlns:aink="http://schemas.microsoft.com/office/drawing/2016/ink" xmlns:am3d="http://schemas.microsoft.com/office/drawing/2017/model3d" xmlns:o="urn:schemas-microsoft-com:office:office" xmlns:r="http://schemas.openxmlformats.org/officeDocument/2006/relationships" xmlns:m="http://schemas.openxmlformats.org/officeDocument/2006/math" xmlns:v="urn:schemas-microsoft-com:vml" xmlns:wp14="http://schemas.microsoft.com/office/word/2010/wordprocessingDrawing" xmlns:wp="http://schemas.openxmlformats.org/drawingml/2006/wordprocessingDrawing" xmlns:w10="urn:schemas-microsoft-com:office:word" xmlns:w="http://schemas.openxmlformats.org/wordprocessingml/2006/main" xmlns:w14="http://schemas.microsoft.com/office/word/2010/wordml" xmlns:w15="http://schemas.microsoft.com/office/word/2012/wordml" xmlns:w16cid="http://schemas.microsoft.com/office/word/2016/wordml/cid" xmlns:w16se="http://schemas.microsoft.com/office/word/2015/wordml/symex" xmlns:wpg="http://schemas.microsoft.com/office/word/2010/wordprocessingGroup" xmlns:wpi="http://schemas.microsoft.com/office/word/2010/wordprocessingInk" xmlns:wne="http://schemas.microsoft.com/office/word/2006/wordml" xmlns:wps="http://schemas.microsoft.com/office/word/2010/wordprocessingShape" mc:Ignorable="w14 w15 w16se w16cid wp14">
-  <w:comment w:id="0" w:author="Microsoft Office User" w:date="2020-03-20T17:22:00Z" w:initials="MOU">
-    <w:p>
-      <w:pPr>
-        <w:pStyle w:val="CommentText"/>
-      </w:pPr>
-      <w:r>
-        <w:rPr>
-          <w:rStyle w:val="CommentReference"/>
-        </w:rPr>
-        <w:annotationRef/>
-      </w:r>
-      <w:r>
-        <w:t>For GitHub, I might make the date xx/xx/xx so instructors can fill it in for themselves.</w:t>
-      </w:r>
-    </w:p>
-    <w:p>
-      <w:pPr>
-        <w:pStyle w:val="CommentText"/>
-      </w:pPr>
-    </w:p>
-    <w:p>
-      <w:pPr>
-        <w:pStyle w:val="CommentText"/>
-      </w:pPr>
-      <w:r>
-        <w:t xml:space="preserve">Also, I like the way you copyrighted your CDF </w:t>
-      </w:r>
-      <w:proofErr w:type="spellStart"/>
-      <w:r>
-        <w:t>files.</w:t>
-      </w:r>
-      <w:proofErr w:type="spellEnd"/>
-      <w:r>
-        <w:t xml:space="preserve">  We should do that for everything when we put it on GitHub, including this lab sheet.</w:t>
-      </w:r>
-    </w:p>
-  </w:comment>
-  <w:comment w:id="1" w:author="Microsoft Office User" w:date="2020-03-20T17:07:00Z" w:initials="MOU">
-    <w:p>
-      <w:pPr>
-        <w:pStyle w:val="CommentText"/>
-      </w:pPr>
-      <w:r>
-        <w:rPr>
-          <w:rStyle w:val="CommentReference"/>
-        </w:rPr>
-        <w:annotationRef/>
-      </w:r>
-      <w:r>
-        <w:t xml:space="preserve">Is dumbbell different from </w:t>
-      </w:r>
-      <w:proofErr w:type="spellStart"/>
-      <w:r>
-        <w:t>dogbone</w:t>
-      </w:r>
-      <w:proofErr w:type="spellEnd"/>
-      <w:r>
-        <w:t>?</w:t>
-      </w:r>
-    </w:p>
-  </w:comment>
-  <w:comment w:id="2" w:author="Microsoft Office User" w:date="2020-03-20T17:06:00Z" w:initials="MOU">
-    <w:p>
-      <w:pPr>
-        <w:pStyle w:val="CommentText"/>
-      </w:pPr>
-      <w:r>
-        <w:rPr>
-          <w:rStyle w:val="CommentReference"/>
-        </w:rPr>
-        <w:annotationRef/>
-      </w:r>
-      <w:r>
-        <w:t>For sharing with others, maybe we should be explicit about the citation or even give multiple options about where these stress intensity factors can be found in other common textbooks.</w:t>
-      </w:r>
-    </w:p>
-  </w:comment>
-  <w:comment w:id="4" w:author="Microsoft Office User" w:date="2020-03-20T17:08:00Z" w:initials="MOU">
-    <w:p>
-      <w:pPr>
-        <w:pStyle w:val="CommentText"/>
-      </w:pPr>
-      <w:r>
-        <w:rPr>
-          <w:rStyle w:val="CommentReference"/>
-        </w:rPr>
-        <w:annotationRef/>
-      </w:r>
-    </w:p>
-  </w:comment>
-  <w:comment w:id="9" w:author="Microsoft Office User" w:date="2020-03-20T17:14:00Z" w:initials="MOU">
-    <w:p>
-      <w:pPr>
-        <w:pStyle w:val="CommentText"/>
-      </w:pPr>
-      <w:r>
-        <w:rPr>
-          <w:rStyle w:val="CommentReference"/>
-        </w:rPr>
-        <w:annotationRef/>
-      </w:r>
-      <w:r>
-        <w:t>Same comment as earlier.</w:t>
-      </w:r>
-    </w:p>
-  </w:comment>
-  <w:comment w:id="13" w:author="Grasley, Zachary C" w:date="2020-03-20T16:57:00Z" w:initials="GZC">
-    <w:p>
-      <w:pPr>
-        <w:pStyle w:val="CommentText"/>
-      </w:pPr>
-      <w:r>
-        <w:rPr>
-          <w:rStyle w:val="CommentReference"/>
-        </w:rPr>
-        <w:annotationRef/>
-      </w:r>
-      <w:r>
-        <w:t>Please take a look at the grading rubric and the lab report format. It may make sense to modify it for ‘virtual labs’ like this. If modifications are made, please discuss that here.</w:t>
-      </w:r>
-    </w:p>
-  </w:comment>
-  <w:comment w:id="14" w:author="Microsoft Office User" w:date="2020-03-20T17:16:00Z" w:initials="MOU">
-    <w:p>
-      <w:pPr>
-        <w:pStyle w:val="CommentText"/>
-      </w:pPr>
-      <w:r>
-        <w:rPr>
-          <w:rStyle w:val="CommentReference"/>
-        </w:rPr>
-        <w:annotationRef/>
-      </w:r>
-      <w:r>
-        <w:t>Maybe say, “Based on comparison to tabulated values in your textbook, identify the material that was likely used to make this specimen.”</w:t>
-      </w:r>
-    </w:p>
-  </w:comment>
-  <w:comment w:id="15" w:author="Microsoft Office User" w:date="2020-03-20T17:17:00Z" w:initials="MOU">
-    <w:p>
-      <w:pPr>
-        <w:pStyle w:val="CommentText"/>
-      </w:pPr>
-      <w:r>
-        <w:rPr>
-          <w:rStyle w:val="CommentReference"/>
-        </w:rPr>
-        <w:annotationRef/>
-      </w:r>
-      <w:r>
-        <w:t>I’m not clear what this is asking.  Are you giving them options here?  What do you mean by an analogy for brittle materials, for example?  A mathematical analogy might be a step function for a brittle material and a Fermi function for a ductile material.  Is that what you were thinking?</w:t>
-      </w:r>
-    </w:p>
-  </w:comment>
-</w:comments>
-</file>
-
-<file path=word/commentsExtended.xml><?xml version="1.0" encoding="utf-8"?>
-<w15:commentsEx xmlns:wpc="http://schemas.microsoft.com/office/word/2010/wordprocessingCanvas" xmlns:cx="http://schemas.microsoft.com/office/drawing/2014/chartex" xmlns:cx1="http://schemas.microsoft.com/office/drawing/2015/9/8/chartex" xmlns:cx2="http://schemas.microsoft.com/office/drawing/2015/10/21/chartex" xmlns:cx3="http://schemas.microsoft.com/office/drawing/2016/5/9/chartex" xmlns:cx4="http://schemas.microsoft.com/office/drawing/2016/5/10/chartex" xmlns:cx5="http://schemas.microsoft.com/office/drawing/2016/5/11/chartex" xmlns:cx6="http://schemas.microsoft.com/office/drawing/2016/5/12/chartex" xmlns:cx7="http://schemas.microsoft.com/office/drawing/2016/5/13/chartex" xmlns:cx8="http://schemas.microsoft.com/office/drawing/2016/5/14/chartex" xmlns:mc="http://schemas.openxmlformats.org/markup-compatibility/2006" xmlns:aink="http://schemas.microsoft.com/office/drawing/2016/ink" xmlns:am3d="http://schemas.microsoft.com/office/drawing/2017/model3d" xmlns:o="urn:schemas-microsoft-com:office:office" xmlns:r="http://schemas.openxmlformats.org/officeDocument/2006/relationships" xmlns:m="http://schemas.openxmlformats.org/officeDocument/2006/math" xmlns:v="urn:schemas-microsoft-com:vml" xmlns:wp14="http://schemas.microsoft.com/office/word/2010/wordprocessingDrawing" xmlns:wp="http://schemas.openxmlformats.org/drawingml/2006/wordprocessingDrawing" xmlns:w10="urn:schemas-microsoft-com:office:word" xmlns:w="http://schemas.openxmlformats.org/wordprocessingml/2006/main" xmlns:w14="http://schemas.microsoft.com/office/word/2010/wordml" xmlns:w15="http://schemas.microsoft.com/office/word/2012/wordml" xmlns:w16cid="http://schemas.microsoft.com/office/word/2016/wordml/cid" xmlns:w16se="http://schemas.microsoft.com/office/word/2015/wordml/symex" xmlns:wpg="http://schemas.microsoft.com/office/word/2010/wordprocessingGroup" xmlns:wpi="http://schemas.microsoft.com/office/word/2010/wordprocessingInk" xmlns:wne="http://schemas.microsoft.com/office/word/2006/wordml" xmlns:wps="http://schemas.microsoft.com/office/word/2010/wordprocessingShape" mc:Ignorable="w14 w15 w16se w16cid wp14">
-  <w15:commentEx w15:paraId="0C565DDE" w15:done="0"/>
-  <w15:commentEx w15:paraId="410C3CD7" w15:done="0"/>
-  <w15:commentEx w15:paraId="5F8A6854" w15:done="0"/>
-  <w15:commentEx w15:paraId="4EBCF5A3" w15:done="0"/>
-  <w15:commentEx w15:paraId="4C98039E" w15:done="0"/>
-  <w15:commentEx w15:paraId="0DBB36FD" w15:done="0"/>
-  <w15:commentEx w15:paraId="3758DD8D" w15:done="0"/>
-  <w15:commentEx w15:paraId="51794581" w15:done="0"/>
-</w15:commentsEx>
 </file>
 
 <file path=word/commentsIds.xml><?xml version="1.0" encoding="utf-8"?>
@@ -1287,7 +1076,7 @@
 </file>
 
 <file path=word/numbering.xml><?xml version="1.0" encoding="utf-8"?>
-<w:numbering xmlns:wpc="http://schemas.microsoft.com/office/word/2010/wordprocessingCanvas" xmlns:cx="http://schemas.microsoft.com/office/drawing/2014/chartex" xmlns:cx1="http://schemas.microsoft.com/office/drawing/2015/9/8/chartex" xmlns:cx2="http://schemas.microsoft.com/office/drawing/2015/10/21/chartex" xmlns:cx3="http://schemas.microsoft.com/office/drawing/2016/5/9/chartex" xmlns:cx4="http://schemas.microsoft.com/office/drawing/2016/5/10/chartex" xmlns:cx5="http://schemas.microsoft.com/office/drawing/2016/5/11/chartex" xmlns:cx6="http://schemas.microsoft.com/office/drawing/2016/5/12/chartex" xmlns:cx7="http://schemas.microsoft.com/office/drawing/2016/5/13/chartex" xmlns:cx8="http://schemas.microsoft.com/office/drawing/2016/5/14/chartex" xmlns:mc="http://schemas.openxmlformats.org/markup-compatibility/2006" xmlns:aink="http://schemas.microsoft.com/office/drawing/2016/ink" xmlns:am3d="http://schemas.microsoft.com/office/drawing/2017/model3d" xmlns:o="urn:schemas-microsoft-com:office:office" xmlns:r="http://schemas.openxmlformats.org/officeDocument/2006/relationships" xmlns:m="http://schemas.openxmlformats.org/officeDocument/2006/math" xmlns:v="urn:schemas-microsoft-com:vml" xmlns:wp14="http://schemas.microsoft.com/office/word/2010/wordprocessingDrawing" xmlns:wp="http://schemas.openxmlformats.org/drawingml/2006/wordprocessingDrawing" xmlns:w10="urn:schemas-microsoft-com:office:word" xmlns:w="http://schemas.openxmlformats.org/wordprocessingml/2006/main" xmlns:w14="http://schemas.microsoft.com/office/word/2010/wordml" xmlns:w15="http://schemas.microsoft.com/office/word/2012/wordml" xmlns:w16cid="http://schemas.microsoft.com/office/word/2016/wordml/cid" xmlns:w16se="http://schemas.microsoft.com/office/word/2015/wordml/symex" xmlns:wpg="http://schemas.microsoft.com/office/word/2010/wordprocessingGroup" xmlns:wpi="http://schemas.microsoft.com/office/word/2010/wordprocessingInk" xmlns:wne="http://schemas.microsoft.com/office/word/2006/wordml" xmlns:wps="http://schemas.microsoft.com/office/word/2010/wordprocessingShape" mc:Ignorable="w14 w15 w16se w16cid wp14">
+<w:numbering xmlns:wpc="http://schemas.microsoft.com/office/word/2010/wordprocessingCanvas" xmlns:cx="http://schemas.microsoft.com/office/drawing/2014/chartex" xmlns:mc="http://schemas.openxmlformats.org/markup-compatibility/2006" xmlns:o="urn:schemas-microsoft-com:office:office" xmlns:r="http://schemas.openxmlformats.org/officeDocument/2006/relationships" xmlns:m="http://schemas.openxmlformats.org/officeDocument/2006/math" xmlns:v="urn:schemas-microsoft-com:vml" xmlns:wp14="http://schemas.microsoft.com/office/word/2010/wordprocessingDrawing" xmlns:wp="http://schemas.openxmlformats.org/drawingml/2006/wordprocessingDrawing" xmlns:w10="urn:schemas-microsoft-com:office:word" xmlns:w="http://schemas.openxmlformats.org/wordprocessingml/2006/main" xmlns:w14="http://schemas.microsoft.com/office/word/2010/wordml" xmlns:w15="http://schemas.microsoft.com/office/word/2012/wordml" xmlns:w16se="http://schemas.microsoft.com/office/word/2015/wordml/symex" xmlns:wpg="http://schemas.microsoft.com/office/word/2010/wordprocessingGroup" xmlns:wpi="http://schemas.microsoft.com/office/word/2010/wordprocessingInk" xmlns:wne="http://schemas.microsoft.com/office/word/2006/wordml" xmlns:wps="http://schemas.microsoft.com/office/word/2010/wordprocessingShape" mc:Ignorable="w14 w15 w16se wp14">
   <w:abstractNum w:abstractNumId="0" w15:restartNumberingAfterBreak="0">
     <w:nsid w:val="FFFFFF82"/>
     <w:multiLevelType w:val="singleLevel"/>
@@ -1462,6 +1251,95 @@
     </w:lvl>
   </w:abstractNum>
   <w:abstractNum w:abstractNumId="4" w15:restartNumberingAfterBreak="0">
+    <w:nsid w:val="2A9420E9"/>
+    <w:multiLevelType w:val="hybridMultilevel"/>
+    <w:tmpl w:val="A782D7BC"/>
+    <w:lvl w:ilvl="0" w:tplc="0409000F">
+      <w:start w:val="1"/>
+      <w:numFmt w:val="decimal"/>
+      <w:lvlText w:val="%1."/>
+      <w:lvlJc w:val="left"/>
+      <w:pPr>
+        <w:ind w:left="720" w:hanging="360"/>
+      </w:pPr>
+      <w:rPr>
+        <w:rFonts w:hint="default"/>
+      </w:rPr>
+    </w:lvl>
+    <w:lvl w:ilvl="1" w:tplc="04090019" w:tentative="1">
+      <w:start w:val="1"/>
+      <w:numFmt w:val="lowerLetter"/>
+      <w:lvlText w:val="%2."/>
+      <w:lvlJc w:val="left"/>
+      <w:pPr>
+        <w:ind w:left="1440" w:hanging="360"/>
+      </w:pPr>
+    </w:lvl>
+    <w:lvl w:ilvl="2" w:tplc="0409001B" w:tentative="1">
+      <w:start w:val="1"/>
+      <w:numFmt w:val="lowerRoman"/>
+      <w:lvlText w:val="%3."/>
+      <w:lvlJc w:val="right"/>
+      <w:pPr>
+        <w:ind w:left="2160" w:hanging="180"/>
+      </w:pPr>
+    </w:lvl>
+    <w:lvl w:ilvl="3" w:tplc="0409000F" w:tentative="1">
+      <w:start w:val="1"/>
+      <w:numFmt w:val="decimal"/>
+      <w:lvlText w:val="%4."/>
+      <w:lvlJc w:val="left"/>
+      <w:pPr>
+        <w:ind w:left="2880" w:hanging="360"/>
+      </w:pPr>
+    </w:lvl>
+    <w:lvl w:ilvl="4" w:tplc="04090019" w:tentative="1">
+      <w:start w:val="1"/>
+      <w:numFmt w:val="lowerLetter"/>
+      <w:lvlText w:val="%5."/>
+      <w:lvlJc w:val="left"/>
+      <w:pPr>
+        <w:ind w:left="3600" w:hanging="360"/>
+      </w:pPr>
+    </w:lvl>
+    <w:lvl w:ilvl="5" w:tplc="0409001B" w:tentative="1">
+      <w:start w:val="1"/>
+      <w:numFmt w:val="lowerRoman"/>
+      <w:lvlText w:val="%6."/>
+      <w:lvlJc w:val="right"/>
+      <w:pPr>
+        <w:ind w:left="4320" w:hanging="180"/>
+      </w:pPr>
+    </w:lvl>
+    <w:lvl w:ilvl="6" w:tplc="0409000F" w:tentative="1">
+      <w:start w:val="1"/>
+      <w:numFmt w:val="decimal"/>
+      <w:lvlText w:val="%7."/>
+      <w:lvlJc w:val="left"/>
+      <w:pPr>
+        <w:ind w:left="5040" w:hanging="360"/>
+      </w:pPr>
+    </w:lvl>
+    <w:lvl w:ilvl="7" w:tplc="04090019" w:tentative="1">
+      <w:start w:val="1"/>
+      <w:numFmt w:val="lowerLetter"/>
+      <w:lvlText w:val="%8."/>
+      <w:lvlJc w:val="left"/>
+      <w:pPr>
+        <w:ind w:left="5760" w:hanging="360"/>
+      </w:pPr>
+    </w:lvl>
+    <w:lvl w:ilvl="8" w:tplc="0409001B" w:tentative="1">
+      <w:start w:val="1"/>
+      <w:numFmt w:val="lowerRoman"/>
+      <w:lvlText w:val="%9."/>
+      <w:lvlJc w:val="right"/>
+      <w:pPr>
+        <w:ind w:left="6480" w:hanging="180"/>
+      </w:pPr>
+    </w:lvl>
+  </w:abstractNum>
+  <w:abstractNum w:abstractNumId="5" w15:restartNumberingAfterBreak="0">
     <w:nsid w:val="3A35366F"/>
     <w:multiLevelType w:val="hybridMultilevel"/>
     <w:tmpl w:val="0CE04FC4"/>
@@ -1574,7 +1452,7 @@
       </w:rPr>
     </w:lvl>
   </w:abstractNum>
-  <w:abstractNum w:abstractNumId="5" w15:restartNumberingAfterBreak="0">
+  <w:abstractNum w:abstractNumId="6" w15:restartNumberingAfterBreak="0">
     <w:nsid w:val="70B653A0"/>
     <w:multiLevelType w:val="hybridMultilevel"/>
     <w:tmpl w:val="B1F21778"/>
@@ -1670,30 +1548,22 @@
     <w:abstractNumId w:val="0"/>
   </w:num>
   <w:num w:numId="4">
-    <w:abstractNumId w:val="4"/>
+    <w:abstractNumId w:val="5"/>
   </w:num>
   <w:num w:numId="5">
-    <w:abstractNumId w:val="5"/>
+    <w:abstractNumId w:val="6"/>
   </w:num>
   <w:num w:numId="6">
     <w:abstractNumId w:val="3"/>
   </w:num>
+  <w:num w:numId="7">
+    <w:abstractNumId w:val="4"/>
+  </w:num>
 </w:numbering>
 </file>
 
-<file path=word/people.xml><?xml version="1.0" encoding="utf-8"?>
-<w15:people xmlns:wpc="http://schemas.microsoft.com/office/word/2010/wordprocessingCanvas" xmlns:cx="http://schemas.microsoft.com/office/drawing/2014/chartex" xmlns:cx1="http://schemas.microsoft.com/office/drawing/2015/9/8/chartex" xmlns:cx2="http://schemas.microsoft.com/office/drawing/2015/10/21/chartex" xmlns:cx3="http://schemas.microsoft.com/office/drawing/2016/5/9/chartex" xmlns:cx4="http://schemas.microsoft.com/office/drawing/2016/5/10/chartex" xmlns:cx5="http://schemas.microsoft.com/office/drawing/2016/5/11/chartex" xmlns:cx6="http://schemas.microsoft.com/office/drawing/2016/5/12/chartex" xmlns:cx7="http://schemas.microsoft.com/office/drawing/2016/5/13/chartex" xmlns:cx8="http://schemas.microsoft.com/office/drawing/2016/5/14/chartex" xmlns:mc="http://schemas.openxmlformats.org/markup-compatibility/2006" xmlns:aink="http://schemas.microsoft.com/office/drawing/2016/ink" xmlns:am3d="http://schemas.microsoft.com/office/drawing/2017/model3d" xmlns:o="urn:schemas-microsoft-com:office:office" xmlns:r="http://schemas.openxmlformats.org/officeDocument/2006/relationships" xmlns:m="http://schemas.openxmlformats.org/officeDocument/2006/math" xmlns:v="urn:schemas-microsoft-com:vml" xmlns:wp14="http://schemas.microsoft.com/office/word/2010/wordprocessingDrawing" xmlns:wp="http://schemas.openxmlformats.org/drawingml/2006/wordprocessingDrawing" xmlns:w10="urn:schemas-microsoft-com:office:word" xmlns:w="http://schemas.openxmlformats.org/wordprocessingml/2006/main" xmlns:w14="http://schemas.microsoft.com/office/word/2010/wordml" xmlns:w15="http://schemas.microsoft.com/office/word/2012/wordml" xmlns:w16cid="http://schemas.microsoft.com/office/word/2016/wordml/cid" xmlns:w16se="http://schemas.microsoft.com/office/word/2015/wordml/symex" xmlns:wpg="http://schemas.microsoft.com/office/word/2010/wordprocessingGroup" xmlns:wpi="http://schemas.microsoft.com/office/word/2010/wordprocessingInk" xmlns:wne="http://schemas.microsoft.com/office/word/2006/wordml" xmlns:wps="http://schemas.microsoft.com/office/word/2010/wordprocessingShape" mc:Ignorable="w14 w15 w16se w16cid wp14">
-  <w15:person w15:author="Microsoft Office User">
-    <w15:presenceInfo w15:providerId="None" w15:userId="Microsoft Office User"/>
-  </w15:person>
-  <w15:person w15:author="Grasley, Zachary C">
-    <w15:presenceInfo w15:providerId="None" w15:userId="Grasley, Zachary C"/>
-  </w15:person>
-</w15:people>
-</file>
-
 <file path=word/styles.xml><?xml version="1.0" encoding="utf-8"?>
-<w:styles xmlns:mc="http://schemas.openxmlformats.org/markup-compatibility/2006" xmlns:r="http://schemas.openxmlformats.org/officeDocument/2006/relationships" xmlns:w="http://schemas.openxmlformats.org/wordprocessingml/2006/main" xmlns:w14="http://schemas.microsoft.com/office/word/2010/wordml" xmlns:w15="http://schemas.microsoft.com/office/word/2012/wordml" xmlns:w16cid="http://schemas.microsoft.com/office/word/2016/wordml/cid" xmlns:w16se="http://schemas.microsoft.com/office/word/2015/wordml/symex" mc:Ignorable="w14 w15 w16se w16cid">
+<w:styles xmlns:mc="http://schemas.openxmlformats.org/markup-compatibility/2006" xmlns:r="http://schemas.openxmlformats.org/officeDocument/2006/relationships" xmlns:w="http://schemas.openxmlformats.org/wordprocessingml/2006/main" xmlns:w14="http://schemas.microsoft.com/office/word/2010/wordml" xmlns:w15="http://schemas.microsoft.com/office/word/2012/wordml" xmlns:w16se="http://schemas.microsoft.com/office/word/2015/wordml/symex" mc:Ignorable="w14 w15 w16se">
   <w:docDefaults>
     <w:rPrDefault>
       <w:rPr>
@@ -1705,7 +1575,7 @@
     </w:rPrDefault>
     <w:pPrDefault/>
   </w:docDefaults>
-  <w:latentStyles w:defLockedState="0" w:defUIPriority="99" w:defSemiHidden="0" w:defUnhideWhenUsed="0" w:defQFormat="0" w:count="376">
+  <w:latentStyles w:defLockedState="0" w:defUIPriority="99" w:defSemiHidden="0" w:defUnhideWhenUsed="0" w:defQFormat="0" w:count="371">
     <w:lsdException w:name="Normal" w:uiPriority="0" w:qFormat="1"/>
     <w:lsdException w:name="heading 1" w:uiPriority="9" w:qFormat="1"/>
     <w:lsdException w:name="heading 2" w:semiHidden="1" w:uiPriority="9" w:unhideWhenUsed="1" w:qFormat="1"/>
@@ -1811,6 +1681,7 @@
     <w:lsdException w:name="HTML Sample" w:semiHidden="1" w:unhideWhenUsed="1"/>
     <w:lsdException w:name="HTML Typewriter" w:semiHidden="1" w:unhideWhenUsed="1"/>
     <w:lsdException w:name="HTML Variable" w:semiHidden="1" w:unhideWhenUsed="1"/>
+    <w:lsdException w:name="Normal Table" w:semiHidden="1" w:unhideWhenUsed="1"/>
     <w:lsdException w:name="annotation subject" w:semiHidden="1" w:unhideWhenUsed="1"/>
     <w:lsdException w:name="No List" w:semiHidden="1" w:unhideWhenUsed="1"/>
     <w:lsdException w:name="Outline List 1" w:semiHidden="1" w:unhideWhenUsed="1"/>
@@ -1853,8 +1724,11 @@
     <w:lsdException w:name="Table Contemporary" w:semiHidden="1" w:unhideWhenUsed="1"/>
     <w:lsdException w:name="Table Elegant" w:semiHidden="1" w:unhideWhenUsed="1"/>
     <w:lsdException w:name="Table Professional" w:semiHidden="1" w:unhideWhenUsed="1"/>
+    <w:lsdException w:name="Table Subtle 1" w:semiHidden="1" w:unhideWhenUsed="1"/>
     <w:lsdException w:name="Table Subtle 2" w:semiHidden="1" w:unhideWhenUsed="1"/>
     <w:lsdException w:name="Table Web 1" w:semiHidden="1" w:unhideWhenUsed="1"/>
+    <w:lsdException w:name="Table Web 2" w:semiHidden="1" w:unhideWhenUsed="1"/>
+    <w:lsdException w:name="Table Web 3" w:semiHidden="1" w:unhideWhenUsed="1"/>
     <w:lsdException w:name="Balloon Text" w:semiHidden="1" w:unhideWhenUsed="1"/>
     <w:lsdException w:name="Table Grid" w:uiPriority="59"/>
     <w:lsdException w:name="Table Theme" w:semiHidden="1" w:unhideWhenUsed="1"/>
@@ -2073,11 +1947,6 @@
     <w:lsdException w:name="List Table 5 Dark Accent 6" w:uiPriority="50"/>
     <w:lsdException w:name="List Table 6 Colorful Accent 6" w:uiPriority="51"/>
     <w:lsdException w:name="List Table 7 Colorful Accent 6" w:uiPriority="52"/>
-    <w:lsdException w:name="Mention" w:semiHidden="1" w:unhideWhenUsed="1"/>
-    <w:lsdException w:name="Smart Hyperlink" w:semiHidden="1" w:unhideWhenUsed="1"/>
-    <w:lsdException w:name="Hashtag" w:semiHidden="1" w:unhideWhenUsed="1"/>
-    <w:lsdException w:name="Unresolved Mention" w:semiHidden="1" w:unhideWhenUsed="1"/>
-    <w:lsdException w:name="Smart Link" w:semiHidden="1" w:unhideWhenUsed="1"/>
   </w:latentStyles>
   <w:style w:type="paragraph" w:default="1" w:styleId="Normal">
     <w:name w:val="Normal"/>
@@ -2799,7 +2668,7 @@
 </file>
 
 <file path=customXml/itemProps1.xml><?xml version="1.0" encoding="utf-8"?>
-<ds:datastoreItem xmlns:ds="http://schemas.openxmlformats.org/officeDocument/2006/customXml" ds:itemID="{D237A6E3-EAD6-A54F-AEA1-7E5B5ACDD76E}">
+<ds:datastoreItem xmlns:ds="http://schemas.openxmlformats.org/officeDocument/2006/customXml" ds:itemID="{2F134C3E-8205-4367-8F03-3190DAC06BD8}">
   <ds:schemaRefs>
     <ds:schemaRef ds:uri="http://schemas.openxmlformats.org/officeDocument/2006/bibliography"/>
   </ds:schemaRefs>

</xml_diff>